<commit_message>
Added 4 Fully dressed use cases. Updated other docs
</commit_message>
<xml_diff>
--- a/docs/Final technical report.docx
+++ b/docs/Final technical report.docx
@@ -68,13 +68,7 @@
         <w:t>Android application for searching words</w:t>
       </w:r>
       <w:r>
-        <w:t xml:space="preserve"> and </w:t>
-      </w:r>
-      <w:r>
-        <w:t>managing</w:t>
-      </w:r>
-      <w:r>
-        <w:t xml:space="preserve"> their lists</w:t>
+        <w:t xml:space="preserve"> and managing their lists</w:t>
       </w:r>
       <w:r>
         <w:t>.</w:t>
@@ -95,7 +89,21 @@
       </w:r>
       <w:proofErr w:type="spellStart"/>
       <w:r>
-        <w:t>Javascript+NodeJS</w:t>
+        <w:t>Javascript</w:t>
+      </w:r>
+      <w:proofErr w:type="spellEnd"/>
+      <w:r>
+        <w:t xml:space="preserve"> </w:t>
+      </w:r>
+      <w:r>
+        <w:t>+</w:t>
+      </w:r>
+      <w:r>
+        <w:t xml:space="preserve"> </w:t>
+      </w:r>
+      <w:proofErr w:type="spellStart"/>
+      <w:r>
+        <w:t>NodeJS</w:t>
       </w:r>
       <w:proofErr w:type="spellEnd"/>
       <w:r>
@@ -132,13 +140,7 @@
         <w:t>Category –</w:t>
       </w:r>
       <w:r>
-        <w:t xml:space="preserve"> </w:t>
-      </w:r>
-      <w:r>
-        <w:t xml:space="preserve">a user defined </w:t>
-      </w:r>
-      <w:r>
-        <w:t>category with an arbitrary name that allows grouping words into them. Can be anything the user can think of to group words – sounds, emotions, animals, plants, verbs, books etc.</w:t>
+        <w:t xml:space="preserve"> a user defined category with an arbitrary name that allows grouping words into them. Can be anything the user can think of to group words – sounds, emotions, animals, plants, verbs, books etc.</w:t>
       </w:r>
     </w:p>
     <w:p>
@@ -149,7 +151,12 @@
         <w:t xml:space="preserve"> – </w:t>
       </w:r>
       <w:r>
-        <w:t xml:space="preserve">a single storage in the application for selected by user words and </w:t>
+        <w:t>a single storage in the application f</w:t>
+      </w:r>
+      <w:bookmarkStart w:id="0" w:name="_GoBack"/>
+      <w:bookmarkEnd w:id="0"/>
+      <w:r>
+        <w:t xml:space="preserve">or selected by user words and </w:t>
       </w:r>
       <w:r>
         <w:t>their categories. Can be saved and restored.</w:t>
@@ -245,12 +252,7 @@
         <w:t xml:space="preserve">a sequence of tasks where the user has to spell correctly word to given definitions. The more answers are correct the </w:t>
       </w:r>
       <w:r>
-        <w:t>higher is the score</w:t>
-      </w:r>
-      <w:bookmarkStart w:id="0" w:name="_GoBack"/>
-      <w:bookmarkEnd w:id="0"/>
-      <w:r>
-        <w:t>.</w:t>
+        <w:t>higher is the score.</w:t>
       </w:r>
     </w:p>
     <w:p>
@@ -260,6 +262,228 @@
       <w:r>
         <w:t>High-level design</w:t>
       </w:r>
+    </w:p>
+    <w:p/>
+    <w:p>
+      <w:pPr>
+        <w:pStyle w:val="Heading1"/>
+        <w:rPr>
+          <w:shd w:val="clear" w:color="auto" w:fill="FFFFFF"/>
+        </w:rPr>
+      </w:pPr>
+      <w:r>
+        <w:rPr>
+          <w:shd w:val="clear" w:color="auto" w:fill="FFFFFF"/>
+        </w:rPr>
+        <w:t>Support email:</w:t>
+      </w:r>
+    </w:p>
+    <w:p>
+      <w:pPr>
+        <w:rPr>
+          <w:shd w:val="clear" w:color="auto" w:fill="FFFFFF"/>
+        </w:rPr>
+      </w:pPr>
+      <w:hyperlink r:id="rId7" w:history="1">
+        <w:r>
+          <w:rPr>
+            <w:rStyle w:val="Hyperlink"/>
+            <w:rFonts w:cstheme="minorHAnsi"/>
+            <w:sz w:val="24"/>
+            <w:szCs w:val="24"/>
+            <w:shd w:val="clear" w:color="auto" w:fill="FFFFFF"/>
+          </w:rPr>
+          <w:t>olympia8225@gmail.com</w:t>
+        </w:r>
+      </w:hyperlink>
+      <w:r>
+        <w:rPr>
+          <w:shd w:val="clear" w:color="auto" w:fill="FFFFFF"/>
+        </w:rPr>
+        <w:t>. Used to send emails to users when they forget the passwords.</w:t>
+      </w:r>
+    </w:p>
+    <w:p>
+      <w:pPr>
+        <w:rPr>
+          <w:shd w:val="clear" w:color="auto" w:fill="FFFFFF"/>
+        </w:rPr>
+      </w:pPr>
+    </w:p>
+    <w:p>
+      <w:pPr>
+        <w:pStyle w:val="Heading1"/>
+      </w:pPr>
+      <w:r>
+        <w:t>Libraries used:</w:t>
+      </w:r>
+    </w:p>
+    <w:p>
+      <w:r>
+        <w:t>Retrofit</w:t>
+      </w:r>
+      <w:r>
+        <w:t xml:space="preserve"> – http requests</w:t>
+      </w:r>
+    </w:p>
+    <w:p>
+      <w:proofErr w:type="spellStart"/>
+      <w:r>
+        <w:lastRenderedPageBreak/>
+        <w:t>ReactiveX</w:t>
+      </w:r>
+      <w:proofErr w:type="spellEnd"/>
+      <w:r>
+        <w:t xml:space="preserve"> – observer pattern</w:t>
+      </w:r>
+    </w:p>
+    <w:p>
+      <w:r>
+        <w:t>Tesseract</w:t>
+      </w:r>
+      <w:r>
+        <w:t xml:space="preserve"> – optical recognition of text</w:t>
+      </w:r>
+    </w:p>
+    <w:p>
+      <w:r>
+        <w:t>Transitions</w:t>
+      </w:r>
+      <w:r>
+        <w:t xml:space="preserve"> </w:t>
+      </w:r>
+      <w:r>
+        <w:t>everywhere</w:t>
+      </w:r>
+      <w:r>
+        <w:t xml:space="preserve"> – beautiful animations</w:t>
+      </w:r>
+    </w:p>
+    <w:p/>
+    <w:p>
+      <w:pPr>
+        <w:pStyle w:val="Heading1"/>
+      </w:pPr>
+      <w:r>
+        <w:t>Resources:</w:t>
+      </w:r>
+    </w:p>
+    <w:p>
+      <w:r>
+        <w:rPr>
+          <w:sz w:val="24"/>
+          <w:szCs w:val="24"/>
+        </w:rPr>
+        <w:t xml:space="preserve">Launcher icon generator: </w:t>
+      </w:r>
+      <w:hyperlink r:id="rId8" w:history="1">
+        <w:r>
+          <w:rPr>
+            <w:rStyle w:val="Hyperlink"/>
+            <w:rFonts w:cstheme="minorHAnsi"/>
+          </w:rPr>
+          <w:t>https://romannurik.github.io/AndroidAssetStudio/icons-launcher.html</w:t>
+        </w:r>
+      </w:hyperlink>
+    </w:p>
+    <w:p>
+      <w:pPr>
+        <w:rPr>
+          <w:rStyle w:val="Hyperlink"/>
+          <w:rFonts w:cstheme="minorHAnsi"/>
+        </w:rPr>
+      </w:pPr>
+      <w:r>
+        <w:t xml:space="preserve">Icon resources: </w:t>
+      </w:r>
+      <w:hyperlink r:id="rId9" w:history="1">
+        <w:r>
+          <w:rPr>
+            <w:rStyle w:val="Hyperlink"/>
+            <w:rFonts w:cstheme="minorHAnsi"/>
+          </w:rPr>
+          <w:t>https://material.io/tools/icons</w:t>
+        </w:r>
+      </w:hyperlink>
+    </w:p>
+    <w:p>
+      <w:r>
+        <w:t xml:space="preserve">Color picker: </w:t>
+      </w:r>
+      <w:hyperlink r:id="rId10" w:history="1">
+        <w:r>
+          <w:rPr>
+            <w:rStyle w:val="Hyperlink"/>
+            <w:rFonts w:cstheme="minorHAnsi"/>
+          </w:rPr>
+          <w:t>http://www.color-hex.com/</w:t>
+        </w:r>
+      </w:hyperlink>
+    </w:p>
+    <w:p>
+      <w:pPr>
+        <w:pStyle w:val="Heading1"/>
+      </w:pPr>
+    </w:p>
+    <w:p>
+      <w:pPr>
+        <w:pStyle w:val="Heading1"/>
+      </w:pPr>
+      <w:r>
+        <w:t>Articles:</w:t>
+      </w:r>
+    </w:p>
+    <w:p>
+      <w:r>
+        <w:t xml:space="preserve">Retrofit2 - </w:t>
+      </w:r>
+      <w:hyperlink r:id="rId11" w:history="1">
+        <w:r>
+          <w:rPr>
+            <w:rStyle w:val="Hyperlink"/>
+          </w:rPr>
+          <w:t>https://code.tutsplus.com/tutorials/sending-data-with-retrofit-2-http-client-for-android--cms-27845</w:t>
+        </w:r>
+      </w:hyperlink>
+    </w:p>
+    <w:p>
+      <w:r>
+        <w:t xml:space="preserve">Tabs adapter - </w:t>
+      </w:r>
+      <w:hyperlink r:id="rId12" w:anchor=".WxmxFYpKguV" w:history="1">
+        <w:r>
+          <w:rPr>
+            <w:rStyle w:val="Hyperlink"/>
+          </w:rPr>
+          <w:t>http://www.gadgetsaint.com/android/create-viewpager-tabs-android/#.WxmxFYpKguV</w:t>
+        </w:r>
+      </w:hyperlink>
+    </w:p>
+    <w:p>
+      <w:r>
+        <w:t xml:space="preserve">Swipe adapter - </w:t>
+      </w:r>
+      <w:hyperlink r:id="rId13" w:history="1">
+        <w:r>
+          <w:rPr>
+            <w:rStyle w:val="Hyperlink"/>
+          </w:rPr>
+          <w:t>https://medium.com/@ipaulpro/drag-and-swipe-with-recyclerview-b9456d2b1aaf</w:t>
+        </w:r>
+      </w:hyperlink>
+    </w:p>
+    <w:p>
+      <w:r>
+        <w:t xml:space="preserve">Room database - </w:t>
+      </w:r>
+      <w:hyperlink r:id="rId14" w:anchor="0" w:history="1">
+        <w:r>
+          <w:rPr>
+            <w:rStyle w:val="Hyperlink"/>
+          </w:rPr>
+          <w:t>https://codelabs.developers.google.com/codelabs/android-room-with-a-view/#0</w:t>
+        </w:r>
+      </w:hyperlink>
     </w:p>
     <w:p/>
     <w:sectPr>

</xml_diff>